<commit_message>
Level 1 concept sketch added
</commit_message>
<xml_diff>
--- a/Research/Level Design - Hristina.docx
+++ b/Research/Level Design - Hristina.docx
@@ -1,6 +1,6 @@
 
 <file path=word/document.xml><?xml version="1.0" encoding="utf-8"?>
-<w:document xmlns:wpc="http://schemas.microsoft.com/office/word/2010/wordprocessingCanvas" xmlns:mc="http://schemas.openxmlformats.org/markup-compatibility/2006" xmlns:o="urn:schemas-microsoft-com:office:office" xmlns:r="http://schemas.openxmlformats.org/officeDocument/2006/relationships" xmlns:m="http://schemas.openxmlformats.org/officeDocument/2006/math" xmlns:v="urn:schemas-microsoft-com:vml" xmlns:wp14="http://schemas.microsoft.com/office/word/2010/wordprocessingDrawing" xmlns:wp="http://schemas.openxmlformats.org/drawingml/2006/wordprocessingDrawing" xmlns:w10="urn:schemas-microsoft-com:office:word" xmlns:w="http://schemas.openxmlformats.org/wordprocessingml/2006/main" xmlns:w14="http://schemas.microsoft.com/office/word/2010/wordml" xmlns:w15="http://schemas.microsoft.com/office/word/2012/wordml" xmlns:wpg="http://schemas.microsoft.com/office/word/2010/wordprocessingGroup" xmlns:wpi="http://schemas.microsoft.com/office/word/2010/wordprocessingInk" xmlns:wne="http://schemas.microsoft.com/office/word/2006/wordml" xmlns:wps="http://schemas.microsoft.com/office/word/2010/wordprocessingShape" mc:Ignorable="w14 w15 wp14">
+<w:document xmlns:wpc="http://schemas.microsoft.com/office/word/2010/wordprocessingCanvas" xmlns:cx="http://schemas.microsoft.com/office/drawing/2014/chartex" xmlns:cx1="http://schemas.microsoft.com/office/drawing/2015/9/8/chartex" xmlns:cx2="http://schemas.microsoft.com/office/drawing/2015/10/21/chartex" xmlns:cx3="http://schemas.microsoft.com/office/drawing/2016/5/9/chartex" xmlns:cx4="http://schemas.microsoft.com/office/drawing/2016/5/10/chartex" xmlns:cx5="http://schemas.microsoft.com/office/drawing/2016/5/11/chartex" xmlns:cx6="http://schemas.microsoft.com/office/drawing/2016/5/12/chartex" xmlns:cx7="http://schemas.microsoft.com/office/drawing/2016/5/13/chartex" xmlns:cx8="http://schemas.microsoft.com/office/drawing/2016/5/14/chartex" xmlns:mc="http://schemas.openxmlformats.org/markup-compatibility/2006" xmlns:aink="http://schemas.microsoft.com/office/drawing/2016/ink" xmlns:am3d="http://schemas.microsoft.com/office/drawing/2017/model3d" xmlns:o="urn:schemas-microsoft-com:office:office" xmlns:r="http://schemas.openxmlformats.org/officeDocument/2006/relationships" xmlns:m="http://schemas.openxmlformats.org/officeDocument/2006/math" xmlns:v="urn:schemas-microsoft-com:vml" xmlns:wp14="http://schemas.microsoft.com/office/word/2010/wordprocessingDrawing" xmlns:wp="http://schemas.openxmlformats.org/drawingml/2006/wordprocessingDrawing" xmlns:w10="urn:schemas-microsoft-com:office:word" xmlns:w="http://schemas.openxmlformats.org/wordprocessingml/2006/main" xmlns:w14="http://schemas.microsoft.com/office/word/2010/wordml" xmlns:w15="http://schemas.microsoft.com/office/word/2012/wordml" xmlns:w16cid="http://schemas.microsoft.com/office/word/2016/wordml/cid" xmlns:w16se="http://schemas.microsoft.com/office/word/2015/wordml/symex" xmlns:wpg="http://schemas.microsoft.com/office/word/2010/wordprocessingGroup" xmlns:wpi="http://schemas.microsoft.com/office/word/2010/wordprocessingInk" xmlns:wne="http://schemas.microsoft.com/office/word/2006/wordml" xmlns:wps="http://schemas.microsoft.com/office/word/2010/wordprocessingShape" mc:Ignorable="w14 w15 w16se w16cid wp14">
   <w:body>
     <w:p>
       <w:r>
@@ -52,189 +52,215 @@
       </w:r>
       <w:r>
         <w:t>, tight quarters</w:t>
+      </w:r>
+    </w:p>
+    <w:p>
+      <w:pPr>
+        <w:pStyle w:val="ListParagraph"/>
+        <w:numPr>
+          <w:ilvl w:val="0"/>
+          <w:numId w:val="1"/>
+        </w:numPr>
+      </w:pPr>
+      <w:r>
+        <w:t>Drawing the eye</w:t>
+      </w:r>
+      <w:r>
+        <w:t xml:space="preserve"> – items of interest</w:t>
+      </w:r>
+      <w:r>
+        <w:t xml:space="preserve"> (could be bright colours)</w:t>
+      </w:r>
+    </w:p>
+    <w:p>
+      <w:pPr>
+        <w:pStyle w:val="ListParagraph"/>
+        <w:numPr>
+          <w:ilvl w:val="0"/>
+          <w:numId w:val="1"/>
+        </w:numPr>
+      </w:pPr>
+      <w:r>
+        <w:t>Taking a desired object away from the player will lead to them chasing it down</w:t>
+      </w:r>
+    </w:p>
+    <w:p>
+      <w:r>
+        <w:t>Impeding the progress of the player</w:t>
+      </w:r>
+    </w:p>
+    <w:p>
+      <w:pPr>
+        <w:pStyle w:val="ListParagraph"/>
+        <w:numPr>
+          <w:ilvl w:val="0"/>
+          <w:numId w:val="1"/>
+        </w:numPr>
+      </w:pPr>
+      <w:r>
+        <w:t>Obstacles</w:t>
+      </w:r>
+    </w:p>
+    <w:p>
+      <w:pPr>
+        <w:pStyle w:val="ListParagraph"/>
+        <w:numPr>
+          <w:ilvl w:val="0"/>
+          <w:numId w:val="1"/>
+        </w:numPr>
+      </w:pPr>
+      <w:r>
+        <w:t>Introducing threat ahead</w:t>
+      </w:r>
+    </w:p>
+    <w:p>
+      <w:pPr>
+        <w:pStyle w:val="ListParagraph"/>
+        <w:numPr>
+          <w:ilvl w:val="0"/>
+          <w:numId w:val="1"/>
+        </w:numPr>
+      </w:pPr>
+      <w:r>
+        <w:t>Increasing tension</w:t>
+      </w:r>
+    </w:p>
+    <w:p>
+      <w:pPr>
+        <w:pStyle w:val="ListParagraph"/>
+        <w:numPr>
+          <w:ilvl w:val="0"/>
+          <w:numId w:val="1"/>
+        </w:numPr>
+      </w:pPr>
+      <w:r>
+        <w:t>Providing multiple routes for the player to take/ branching paths</w:t>
+      </w:r>
+    </w:p>
+    <w:p>
+      <w:r>
+        <w:t>Threat</w:t>
+      </w:r>
+    </w:p>
+    <w:p>
+      <w:pPr>
+        <w:pStyle w:val="ListParagraph"/>
+        <w:numPr>
+          <w:ilvl w:val="0"/>
+          <w:numId w:val="1"/>
+        </w:numPr>
+      </w:pPr>
+      <w:r>
+        <w:t>Combat – frantic, fast-paced</w:t>
+      </w:r>
+    </w:p>
+    <w:p>
+      <w:pPr>
+        <w:pStyle w:val="ListParagraph"/>
+        <w:numPr>
+          <w:ilvl w:val="0"/>
+          <w:numId w:val="1"/>
+        </w:numPr>
+      </w:pPr>
+      <w:r>
+        <w:t>Proximity of threat – the closer the enemy is, the more threatened the player feels</w:t>
+      </w:r>
+    </w:p>
+    <w:p>
+      <w:r>
+        <w:t>Tension</w:t>
+      </w:r>
+    </w:p>
+    <w:p>
+      <w:pPr>
+        <w:pStyle w:val="ListParagraph"/>
+        <w:numPr>
+          <w:ilvl w:val="0"/>
+          <w:numId w:val="1"/>
+        </w:numPr>
+      </w:pPr>
+      <w:r>
+        <w:t>Occurs from the belief in an unknown danger</w:t>
+      </w:r>
+      <w:r>
+        <w:t xml:space="preserve"> (can be achieved through use of sound and music</w:t>
+      </w:r>
+      <w:r>
+        <w:t>)</w:t>
+      </w:r>
+    </w:p>
+    <w:p>
+      <w:pPr>
+        <w:pStyle w:val="ListParagraph"/>
+        <w:numPr>
+          <w:ilvl w:val="0"/>
+          <w:numId w:val="1"/>
+        </w:numPr>
+      </w:pPr>
+      <w:r>
+        <w:t>Proximity of threat</w:t>
+      </w:r>
+    </w:p>
+    <w:p/>
+    <w:p>
+      <w:r>
+        <w:t xml:space="preserve">Constraints </w:t>
+      </w:r>
+    </w:p>
+    <w:p>
+      <w:r>
+        <w:t>When designing levels, keep in mind where the certain levels fit into the level progression and adjust the challenge accordingly.</w:t>
+      </w:r>
+      <w:r>
+        <w:t xml:space="preserve"> Areas you design need to </w:t>
+      </w:r>
+      <w:r>
+        <w:t>consider</w:t>
+      </w:r>
+      <w:r>
+        <w:t xml:space="preserve"> things like the player’s movement speed, the size of the player, the size</w:t>
+      </w:r>
+      <w:r>
+        <w:t xml:space="preserve"> and type</w:t>
+      </w:r>
+      <w:r>
+        <w:t xml:space="preserve"> of the enemies</w:t>
+      </w:r>
+      <w:r>
+        <w:t>, and so on.</w:t>
+      </w:r>
+    </w:p>
+    <w:p/>
+    <w:p>
+      <w:r>
+        <w:t>Use visual storytelling</w:t>
+      </w:r>
+    </w:p>
+    <w:p>
+      <w:r>
+        <w:t xml:space="preserve">Teach players about new enemies, and then combine the different types of enemies together over the course of the level to increase the complexity. </w:t>
+      </w:r>
+    </w:p>
+    <w:p/>
+    <w:p>
+      <w:r>
+        <w:t>Path Types</w:t>
+      </w:r>
+    </w:p>
+    <w:p>
+      <w:r>
+        <w:t>Linear</w:t>
+      </w:r>
+      <w:r>
+        <w:br/>
+        <w:t>Forked</w:t>
+      </w:r>
+      <w:r>
+        <w:br/>
+        <w:t>Spiderwebs</w:t>
       </w:r>
       <w:bookmarkStart w:id="0" w:name="_GoBack"/>
       <w:bookmarkEnd w:id="0"/>
-    </w:p>
-    <w:p>
-      <w:pPr>
-        <w:pStyle w:val="ListParagraph"/>
-        <w:numPr>
-          <w:ilvl w:val="0"/>
-          <w:numId w:val="1"/>
-        </w:numPr>
-      </w:pPr>
-      <w:r>
-        <w:t>Drawing the eye</w:t>
-      </w:r>
-      <w:r>
-        <w:t xml:space="preserve"> – items of interest</w:t>
-      </w:r>
-      <w:r>
-        <w:t xml:space="preserve"> (could be bright colours)</w:t>
-      </w:r>
-    </w:p>
-    <w:p>
-      <w:pPr>
-        <w:pStyle w:val="ListParagraph"/>
-        <w:numPr>
-          <w:ilvl w:val="0"/>
-          <w:numId w:val="1"/>
-        </w:numPr>
-      </w:pPr>
-      <w:r>
-        <w:t>Taking a desired object away from the player will lead to them chasing it down</w:t>
-      </w:r>
-    </w:p>
-    <w:p>
-      <w:r>
-        <w:t>Impeding the progress of the player</w:t>
-      </w:r>
-    </w:p>
-    <w:p>
-      <w:pPr>
-        <w:pStyle w:val="ListParagraph"/>
-        <w:numPr>
-          <w:ilvl w:val="0"/>
-          <w:numId w:val="1"/>
-        </w:numPr>
-      </w:pPr>
-      <w:r>
-        <w:t>Obstacles</w:t>
-      </w:r>
-    </w:p>
-    <w:p>
-      <w:pPr>
-        <w:pStyle w:val="ListParagraph"/>
-        <w:numPr>
-          <w:ilvl w:val="0"/>
-          <w:numId w:val="1"/>
-        </w:numPr>
-      </w:pPr>
-      <w:r>
-        <w:t>Introducing threat ahead</w:t>
-      </w:r>
-    </w:p>
-    <w:p>
-      <w:pPr>
-        <w:pStyle w:val="ListParagraph"/>
-        <w:numPr>
-          <w:ilvl w:val="0"/>
-          <w:numId w:val="1"/>
-        </w:numPr>
-      </w:pPr>
-      <w:r>
-        <w:t>Increasing tension</w:t>
-      </w:r>
-    </w:p>
-    <w:p>
-      <w:pPr>
-        <w:pStyle w:val="ListParagraph"/>
-        <w:numPr>
-          <w:ilvl w:val="0"/>
-          <w:numId w:val="1"/>
-        </w:numPr>
-      </w:pPr>
-      <w:r>
-        <w:t>Providing multiple routes for the player to take/ branching paths</w:t>
-      </w:r>
-    </w:p>
-    <w:p>
-      <w:r>
-        <w:t>Threat</w:t>
-      </w:r>
-    </w:p>
-    <w:p>
-      <w:pPr>
-        <w:pStyle w:val="ListParagraph"/>
-        <w:numPr>
-          <w:ilvl w:val="0"/>
-          <w:numId w:val="1"/>
-        </w:numPr>
-      </w:pPr>
-      <w:r>
-        <w:t>Combat – frantic, fast-paced</w:t>
-      </w:r>
-    </w:p>
-    <w:p>
-      <w:pPr>
-        <w:pStyle w:val="ListParagraph"/>
-        <w:numPr>
-          <w:ilvl w:val="0"/>
-          <w:numId w:val="1"/>
-        </w:numPr>
-      </w:pPr>
-      <w:r>
-        <w:t>Proximity of threat – the closer the enemy is, the more threatened the player feels</w:t>
-      </w:r>
-    </w:p>
-    <w:p>
-      <w:r>
-        <w:t>Tension</w:t>
-      </w:r>
-    </w:p>
-    <w:p>
-      <w:pPr>
-        <w:pStyle w:val="ListParagraph"/>
-        <w:numPr>
-          <w:ilvl w:val="0"/>
-          <w:numId w:val="1"/>
-        </w:numPr>
-      </w:pPr>
-      <w:r>
-        <w:t>Occurs from the belief in an unknown danger</w:t>
-      </w:r>
-      <w:r>
-        <w:t xml:space="preserve"> (can be achieved through use of sound and music</w:t>
-      </w:r>
-      <w:r>
-        <w:t>)</w:t>
-      </w:r>
-    </w:p>
-    <w:p>
-      <w:pPr>
-        <w:pStyle w:val="ListParagraph"/>
-        <w:numPr>
-          <w:ilvl w:val="0"/>
-          <w:numId w:val="1"/>
-        </w:numPr>
-      </w:pPr>
-      <w:r>
-        <w:t>Proximity of threat</w:t>
-      </w:r>
-    </w:p>
-    <w:p/>
-    <w:p>
-      <w:r>
-        <w:t xml:space="preserve">Constraints </w:t>
-      </w:r>
-    </w:p>
-    <w:p>
-      <w:r>
-        <w:t>When designing levels, keep in mind where the certain levels fit into the level progression and adjust the challenge accordingly.</w:t>
-      </w:r>
-      <w:r>
-        <w:t xml:space="preserve"> Areas you design need to take into account things like the player’s movement speed, the size of the player, the size</w:t>
-      </w:r>
-      <w:r>
-        <w:t xml:space="preserve"> and type</w:t>
-      </w:r>
-      <w:r>
-        <w:t xml:space="preserve"> of the enemies</w:t>
-      </w:r>
-      <w:r>
-        <w:t>, and so on.</w:t>
-      </w:r>
-    </w:p>
-    <w:p>
-      <w:r>
-        <w:t>Use visual storytelling</w:t>
-      </w:r>
-    </w:p>
-    <w:p>
-      <w:r>
-        <w:t xml:space="preserve">Teach players about new enemies, and then combine the different types of enemies together over the course of the level to increase the complexity. </w:t>
-      </w:r>
     </w:p>
     <w:p/>
     <w:sectPr>
@@ -248,7 +274,7 @@
 </file>
 
 <file path=word/numbering.xml><?xml version="1.0" encoding="utf-8"?>
-<w:numbering xmlns:wpc="http://schemas.microsoft.com/office/word/2010/wordprocessingCanvas" xmlns:mc="http://schemas.openxmlformats.org/markup-compatibility/2006" xmlns:o="urn:schemas-microsoft-com:office:office" xmlns:r="http://schemas.openxmlformats.org/officeDocument/2006/relationships" xmlns:m="http://schemas.openxmlformats.org/officeDocument/2006/math" xmlns:v="urn:schemas-microsoft-com:vml" xmlns:wp14="http://schemas.microsoft.com/office/word/2010/wordprocessingDrawing" xmlns:wp="http://schemas.openxmlformats.org/drawingml/2006/wordprocessingDrawing" xmlns:w10="urn:schemas-microsoft-com:office:word" xmlns:w="http://schemas.openxmlformats.org/wordprocessingml/2006/main" xmlns:w14="http://schemas.microsoft.com/office/word/2010/wordml" xmlns:w15="http://schemas.microsoft.com/office/word/2012/wordml" xmlns:wpg="http://schemas.microsoft.com/office/word/2010/wordprocessingGroup" xmlns:wpi="http://schemas.microsoft.com/office/word/2010/wordprocessingInk" xmlns:wne="http://schemas.microsoft.com/office/word/2006/wordml" xmlns:wps="http://schemas.microsoft.com/office/word/2010/wordprocessingShape" mc:Ignorable="w14 w15 wp14">
+<w:numbering xmlns:wpc="http://schemas.microsoft.com/office/word/2010/wordprocessingCanvas" xmlns:cx="http://schemas.microsoft.com/office/drawing/2014/chartex" xmlns:cx1="http://schemas.microsoft.com/office/drawing/2015/9/8/chartex" xmlns:cx2="http://schemas.microsoft.com/office/drawing/2015/10/21/chartex" xmlns:cx3="http://schemas.microsoft.com/office/drawing/2016/5/9/chartex" xmlns:cx4="http://schemas.microsoft.com/office/drawing/2016/5/10/chartex" xmlns:cx5="http://schemas.microsoft.com/office/drawing/2016/5/11/chartex" xmlns:cx6="http://schemas.microsoft.com/office/drawing/2016/5/12/chartex" xmlns:cx7="http://schemas.microsoft.com/office/drawing/2016/5/13/chartex" xmlns:cx8="http://schemas.microsoft.com/office/drawing/2016/5/14/chartex" xmlns:mc="http://schemas.openxmlformats.org/markup-compatibility/2006" xmlns:aink="http://schemas.microsoft.com/office/drawing/2016/ink" xmlns:am3d="http://schemas.microsoft.com/office/drawing/2017/model3d" xmlns:o="urn:schemas-microsoft-com:office:office" xmlns:r="http://schemas.openxmlformats.org/officeDocument/2006/relationships" xmlns:m="http://schemas.openxmlformats.org/officeDocument/2006/math" xmlns:v="urn:schemas-microsoft-com:vml" xmlns:wp14="http://schemas.microsoft.com/office/word/2010/wordprocessingDrawing" xmlns:wp="http://schemas.openxmlformats.org/drawingml/2006/wordprocessingDrawing" xmlns:w10="urn:schemas-microsoft-com:office:word" xmlns:w="http://schemas.openxmlformats.org/wordprocessingml/2006/main" xmlns:w14="http://schemas.microsoft.com/office/word/2010/wordml" xmlns:w15="http://schemas.microsoft.com/office/word/2012/wordml" xmlns:w16cid="http://schemas.microsoft.com/office/word/2016/wordml/cid" xmlns:w16se="http://schemas.microsoft.com/office/word/2015/wordml/symex" xmlns:wpg="http://schemas.microsoft.com/office/word/2010/wordprocessingGroup" xmlns:wpi="http://schemas.microsoft.com/office/word/2010/wordprocessingInk" xmlns:wne="http://schemas.microsoft.com/office/word/2006/wordml" xmlns:wps="http://schemas.microsoft.com/office/word/2010/wordprocessingShape" mc:Ignorable="w14 w15 w16se w16cid wp14">
   <w:abstractNum w:abstractNumId="0" w15:restartNumberingAfterBreak="0">
     <w:nsid w:val="535E0509"/>
     <w:multiLevelType w:val="hybridMultilevel"/>
@@ -368,7 +394,7 @@
 </file>
 
 <file path=word/styles.xml><?xml version="1.0" encoding="utf-8"?>
-<w:styles xmlns:mc="http://schemas.openxmlformats.org/markup-compatibility/2006" xmlns:r="http://schemas.openxmlformats.org/officeDocument/2006/relationships" xmlns:w="http://schemas.openxmlformats.org/wordprocessingml/2006/main" xmlns:w14="http://schemas.microsoft.com/office/word/2010/wordml" xmlns:w15="http://schemas.microsoft.com/office/word/2012/wordml" mc:Ignorable="w14 w15">
+<w:styles xmlns:mc="http://schemas.openxmlformats.org/markup-compatibility/2006" xmlns:r="http://schemas.openxmlformats.org/officeDocument/2006/relationships" xmlns:w="http://schemas.openxmlformats.org/wordprocessingml/2006/main" xmlns:w14="http://schemas.microsoft.com/office/word/2010/wordml" xmlns:w15="http://schemas.microsoft.com/office/word/2012/wordml" xmlns:w16cid="http://schemas.microsoft.com/office/word/2016/wordml/cid" xmlns:w16se="http://schemas.microsoft.com/office/word/2015/wordml/symex" mc:Ignorable="w14 w15 w16se w16cid">
   <w:docDefaults>
     <w:rPrDefault>
       <w:rPr>
@@ -384,7 +410,7 @@
       </w:pPr>
     </w:pPrDefault>
   </w:docDefaults>
-  <w:latentStyles w:defLockedState="0" w:defUIPriority="99" w:defSemiHidden="0" w:defUnhideWhenUsed="0" w:defQFormat="0" w:count="371">
+  <w:latentStyles w:defLockedState="0" w:defUIPriority="99" w:defSemiHidden="0" w:defUnhideWhenUsed="0" w:defQFormat="0" w:count="375">
     <w:lsdException w:name="Normal" w:uiPriority="0" w:qFormat="1"/>
     <w:lsdException w:name="heading 1" w:uiPriority="9" w:qFormat="1"/>
     <w:lsdException w:name="heading 2" w:semiHidden="1" w:uiPriority="9" w:unhideWhenUsed="1" w:qFormat="1"/>
@@ -490,7 +516,6 @@
     <w:lsdException w:name="HTML Sample" w:semiHidden="1" w:unhideWhenUsed="1"/>
     <w:lsdException w:name="HTML Typewriter" w:semiHidden="1" w:unhideWhenUsed="1"/>
     <w:lsdException w:name="HTML Variable" w:semiHidden="1" w:unhideWhenUsed="1"/>
-    <w:lsdException w:name="Normal Table" w:semiHidden="1" w:unhideWhenUsed="1"/>
     <w:lsdException w:name="annotation subject" w:semiHidden="1" w:unhideWhenUsed="1"/>
     <w:lsdException w:name="No List" w:semiHidden="1" w:unhideWhenUsed="1"/>
     <w:lsdException w:name="Outline List 1" w:semiHidden="1" w:unhideWhenUsed="1"/>
@@ -534,10 +559,8 @@
     <w:lsdException w:name="Table Elegant" w:semiHidden="1" w:unhideWhenUsed="1"/>
     <w:lsdException w:name="Table Professional" w:semiHidden="1" w:unhideWhenUsed="1"/>
     <w:lsdException w:name="Table Subtle 1" w:semiHidden="1" w:unhideWhenUsed="1"/>
-    <w:lsdException w:name="Table Subtle 2" w:semiHidden="1" w:unhideWhenUsed="1"/>
     <w:lsdException w:name="Table Web 1" w:semiHidden="1" w:unhideWhenUsed="1"/>
     <w:lsdException w:name="Table Web 2" w:semiHidden="1" w:unhideWhenUsed="1"/>
-    <w:lsdException w:name="Table Web 3" w:semiHidden="1" w:unhideWhenUsed="1"/>
     <w:lsdException w:name="Balloon Text" w:semiHidden="1" w:unhideWhenUsed="1"/>
     <w:lsdException w:name="Table Grid" w:uiPriority="39"/>
     <w:lsdException w:name="Table Theme" w:semiHidden="1" w:unhideWhenUsed="1"/>
@@ -756,6 +779,10 @@
     <w:lsdException w:name="List Table 5 Dark Accent 6" w:uiPriority="50"/>
     <w:lsdException w:name="List Table 6 Colorful Accent 6" w:uiPriority="51"/>
     <w:lsdException w:name="List Table 7 Colorful Accent 6" w:uiPriority="52"/>
+    <w:lsdException w:name="Mention" w:semiHidden="1" w:unhideWhenUsed="1"/>
+    <w:lsdException w:name="Smart Hyperlink" w:semiHidden="1" w:unhideWhenUsed="1"/>
+    <w:lsdException w:name="Hashtag" w:semiHidden="1" w:unhideWhenUsed="1"/>
+    <w:lsdException w:name="Unresolved Mention" w:semiHidden="1" w:unhideWhenUsed="1"/>
   </w:latentStyles>
   <w:style w:type="paragraph" w:default="1" w:styleId="Normal">
     <w:name w:val="Normal"/>

</xml_diff>

<commit_message>
Update Level Design - Hristina.docx
Added to the Level Design research document
</commit_message>
<xml_diff>
--- a/Research/Level Design - Hristina.docx
+++ b/Research/Level Design - Hristina.docx
@@ -259,9 +259,112 @@
         <w:br/>
         <w:t>Spiderwebs</w:t>
       </w:r>
+    </w:p>
+    <w:p/>
+    <w:p/>
+    <w:p/>
+    <w:p>
+      <w:r>
+        <w:lastRenderedPageBreak/>
+        <w:t>Layout</w:t>
+      </w:r>
+    </w:p>
+    <w:p>
+      <w:r>
+        <w:t>Can be used as a natural tutorial; we ought to c</w:t>
+      </w:r>
+      <w:r>
+        <w:t>reate scenarios in which</w:t>
+      </w:r>
+      <w:r>
+        <w:t xml:space="preserve"> the</w:t>
+      </w:r>
+      <w:r>
+        <w:t xml:space="preserve"> player must use a specific, core technique to advance</w:t>
+      </w:r>
+      <w:r>
+        <w:t xml:space="preserve">. </w:t>
+      </w:r>
+      <w:r>
+        <w:t>Show currently-inaccessible areas</w:t>
+      </w:r>
+      <w:r>
+        <w:t>, which draws on the desire to explore</w:t>
+      </w:r>
+    </w:p>
+    <w:p/>
+    <w:p>
+      <w:r>
+        <w:t>Level Flow</w:t>
+      </w:r>
+    </w:p>
+    <w:p>
+      <w:r>
+        <w:t>The Rhythm at which a player moves through and</w:t>
+      </w:r>
+      <w:r>
+        <w:t xml:space="preserve"> </w:t>
+      </w:r>
+      <w:r>
+        <w:t>experiences a level</w:t>
+      </w:r>
+      <w:r>
+        <w:t xml:space="preserve">. </w:t>
+      </w:r>
+      <w:r>
+        <w:t>This is very much tied up with Layout and Pacing</w:t>
+      </w:r>
+      <w:r>
+        <w:t xml:space="preserve">. </w:t>
+      </w:r>
+      <w:r>
+        <w:t>Flow will underscore and enforce overall pace of the game</w:t>
+      </w:r>
+    </w:p>
+    <w:p/>
+    <w:p>
+      <w:r>
+        <w:t>When introducing new mechanics, do it in isolation – remove all challenges and distractions.</w:t>
+      </w:r>
+    </w:p>
+    <w:p/>
+    <w:p>
+      <w:r>
+        <w:t>Iteration is key</w:t>
+      </w:r>
+    </w:p>
+    <w:p>
+      <w:r>
+        <w:t>Constantly re-evaluate the layout of levels. Test, observe, chang</w:t>
+      </w:r>
+      <w:r>
+        <w:t>e, repeat.</w:t>
+      </w:r>
+    </w:p>
+    <w:p/>
+    <w:p>
+      <w:r>
+        <w:t xml:space="preserve">Have clear and consistent </w:t>
+      </w:r>
+      <w:r>
+        <w:t>a</w:t>
+      </w:r>
+      <w:r>
+        <w:t>ffordances</w:t>
+      </w:r>
+      <w:r>
+        <w:t xml:space="preserve"> (</w:t>
+      </w:r>
+      <w:r>
+        <w:t>a rule that is created through your games level design</w:t>
+      </w:r>
+      <w:r>
+        <w:t>)</w:t>
+      </w:r>
       <w:bookmarkStart w:id="0" w:name="_GoBack"/>
       <w:bookmarkEnd w:id="0"/>
     </w:p>
+    <w:p/>
     <w:p/>
     <w:sectPr>
       <w:pgSz w:w="11906" w:h="16838"/>
@@ -516,6 +619,7 @@
     <w:lsdException w:name="HTML Sample" w:semiHidden="1" w:unhideWhenUsed="1"/>
     <w:lsdException w:name="HTML Typewriter" w:semiHidden="1" w:unhideWhenUsed="1"/>
     <w:lsdException w:name="HTML Variable" w:semiHidden="1" w:unhideWhenUsed="1"/>
+    <w:lsdException w:name="Normal Table" w:semiHidden="1" w:unhideWhenUsed="1"/>
     <w:lsdException w:name="annotation subject" w:semiHidden="1" w:unhideWhenUsed="1"/>
     <w:lsdException w:name="No List" w:semiHidden="1" w:unhideWhenUsed="1"/>
     <w:lsdException w:name="Outline List 1" w:semiHidden="1" w:unhideWhenUsed="1"/>
@@ -559,8 +663,10 @@
     <w:lsdException w:name="Table Elegant" w:semiHidden="1" w:unhideWhenUsed="1"/>
     <w:lsdException w:name="Table Professional" w:semiHidden="1" w:unhideWhenUsed="1"/>
     <w:lsdException w:name="Table Subtle 1" w:semiHidden="1" w:unhideWhenUsed="1"/>
+    <w:lsdException w:name="Table Subtle 2" w:semiHidden="1" w:unhideWhenUsed="1"/>
     <w:lsdException w:name="Table Web 1" w:semiHidden="1" w:unhideWhenUsed="1"/>
     <w:lsdException w:name="Table Web 2" w:semiHidden="1" w:unhideWhenUsed="1"/>
+    <w:lsdException w:name="Table Web 3" w:semiHidden="1" w:unhideWhenUsed="1"/>
     <w:lsdException w:name="Balloon Text" w:semiHidden="1" w:unhideWhenUsed="1"/>
     <w:lsdException w:name="Table Grid" w:uiPriority="39"/>
     <w:lsdException w:name="Table Theme" w:semiHidden="1" w:unhideWhenUsed="1"/>

</xml_diff>